<commit_message>
Parametros guardados entre ejecuciones
</commit_message>
<xml_diff>
--- a/JavierCano_ProyectoFinal.docx
+++ b/JavierCano_ProyectoFinal.docx
@@ -783,14 +783,11 @@
     </w:p>
     <w:p>
       <w:r>
-        <w:rPr>
-          <w:noProof/>
-        </w:rPr>
         <w:drawing>
-          <wp:inline distT="0" distB="0" distL="0" distR="0" wp14:anchorId="008C4770" wp14:editId="209D393B">
-            <wp:extent cx="5400040" cy="3341370"/>
+          <wp:inline distT="0" distB="0" distL="0" distR="0" wp14:anchorId="52F1570F" wp14:editId="52B17D6A">
+            <wp:extent cx="5400040" cy="3815715"/>
             <wp:effectExtent l="0" t="0" r="0" b="0"/>
-            <wp:docPr id="194399826" name="Imagen 1" descr="Interfaz de usuario gráfica&#10;&#10;Descripción generada automáticamente"/>
+            <wp:docPr id="267932580" name="Imagen 1" descr="Una captura de pantalla de un celular&#10;&#10;Descripción generada automáticamente con confianza media"/>
             <wp:cNvGraphicFramePr>
               <a:graphicFrameLocks xmlns:a="http://schemas.openxmlformats.org/drawingml/2006/main" noChangeAspect="1"/>
             </wp:cNvGraphicFramePr>
@@ -798,7 +795,7 @@
               <a:graphicData uri="http://schemas.openxmlformats.org/drawingml/2006/picture">
                 <pic:pic xmlns:pic="http://schemas.openxmlformats.org/drawingml/2006/picture">
                   <pic:nvPicPr>
-                    <pic:cNvPr id="194399826" name="Imagen 1" descr="Interfaz de usuario gráfica&#10;&#10;Descripción generada automáticamente"/>
+                    <pic:cNvPr id="267932580" name="Imagen 1" descr="Una captura de pantalla de un celular&#10;&#10;Descripción generada automáticamente con confianza media"/>
                     <pic:cNvPicPr/>
                   </pic:nvPicPr>
                   <pic:blipFill>
@@ -816,7 +813,7 @@
                   <pic:spPr>
                     <a:xfrm>
                       <a:off x="0" y="0"/>
-                      <a:ext cx="5400040" cy="3341370"/>
+                      <a:ext cx="5400040" cy="3815715"/>
                     </a:xfrm>
                     <a:prstGeom prst="rect">
                       <a:avLst/>
@@ -831,15 +828,12 @@
     </w:p>
     <w:p>
       <w:r>
-        <w:rPr>
-          <w:noProof/>
-        </w:rPr>
         <w:lastRenderedPageBreak/>
         <w:drawing>
-          <wp:inline distT="0" distB="0" distL="0" distR="0" wp14:anchorId="4AA93FFC" wp14:editId="5A088AB0">
-            <wp:extent cx="5400040" cy="4817110"/>
-            <wp:effectExtent l="0" t="0" r="0" b="2540"/>
-            <wp:docPr id="955799350" name="Imagen 1" descr="Interfaz de usuario gráfica&#10;&#10;Descripción generada automáticamente"/>
+          <wp:inline distT="0" distB="0" distL="0" distR="0" wp14:anchorId="026BCC11" wp14:editId="4AE39227">
+            <wp:extent cx="5400040" cy="6059170"/>
+            <wp:effectExtent l="0" t="0" r="0" b="0"/>
+            <wp:docPr id="138071326" name="Imagen 1" descr="Interfaz de usuario gráfica&#10;&#10;Descripción generada automáticamente"/>
             <wp:cNvGraphicFramePr>
               <a:graphicFrameLocks xmlns:a="http://schemas.openxmlformats.org/drawingml/2006/main" noChangeAspect="1"/>
             </wp:cNvGraphicFramePr>
@@ -847,7 +841,7 @@
               <a:graphicData uri="http://schemas.openxmlformats.org/drawingml/2006/picture">
                 <pic:pic xmlns:pic="http://schemas.openxmlformats.org/drawingml/2006/picture">
                   <pic:nvPicPr>
-                    <pic:cNvPr id="955799350" name="Imagen 1" descr="Interfaz de usuario gráfica&#10;&#10;Descripción generada automáticamente"/>
+                    <pic:cNvPr id="138071326" name="Imagen 1" descr="Interfaz de usuario gráfica&#10;&#10;Descripción generada automáticamente"/>
                     <pic:cNvPicPr/>
                   </pic:nvPicPr>
                   <pic:blipFill>
@@ -865,7 +859,7 @@
                   <pic:spPr>
                     <a:xfrm>
                       <a:off x="0" y="0"/>
-                      <a:ext cx="5400040" cy="4817110"/>
+                      <a:ext cx="5400040" cy="6059170"/>
                     </a:xfrm>
                     <a:prstGeom prst="rect">
                       <a:avLst/>
@@ -895,6 +889,9 @@
       </w:r>
       <w:r>
         <w:t>.</w:t>
+      </w:r>
+      <w:r>
+        <w:t xml:space="preserve"> El funcionamiento de esos parámetros es el esperable, y su implementación es trivial, con la excepción del tipo de MIDI. Esto es el desplegable con 4 opciones: absolute, relative, incoming MIDI y random range.</w:t>
       </w:r>
     </w:p>
     <w:p>
@@ -1036,15 +1033,7 @@
             <w:b/>
             <w:bCs/>
           </w:rPr>
-          <w:t>algoritmo de B</w:t>
-        </w:r>
-        <w:r>
-          <w:rPr>
-            <w:rStyle w:val="Hipervnculo"/>
-            <w:b/>
-            <w:bCs/>
-          </w:rPr>
-          <w:t>resenham</w:t>
+          <w:t>algoritmo de Bresenham</w:t>
         </w:r>
       </w:hyperlink>
       <w:r>
@@ -1704,7 +1693,7 @@
           <w:color w:val="000000"/>
           <w:sz w:val="19"/>
           <w:szCs w:val="19"/>
-          <w:lang w:val="en-GB" w:eastAsia="en-US"/>
+          <w:lang w:eastAsia="en-US"/>
           <w14:ligatures w14:val="standardContextual"/>
         </w:rPr>
       </w:pPr>
@@ -1729,6 +1718,16 @@
           <w14:ligatures w14:val="standardContextual"/>
         </w:rPr>
         <w:tab/>
+      </w:r>
+      <w:r>
+        <w:rPr>
+          <w:rFonts w:ascii="Cascadia Mono" w:eastAsiaTheme="minorHAnsi" w:hAnsi="Cascadia Mono" w:cs="Cascadia Mono"/>
+          <w:color w:val="000000"/>
+          <w:sz w:val="19"/>
+          <w:szCs w:val="19"/>
+          <w:lang w:eastAsia="en-US"/>
+          <w14:ligatures w14:val="standardContextual"/>
+        </w:rPr>
         <w:t>previous = current;</w:t>
       </w:r>
     </w:p>
@@ -1755,7 +1754,7 @@
           <w:color w:val="000000"/>
           <w:sz w:val="19"/>
           <w:szCs w:val="19"/>
-          <w:lang w:val="en-GB" w:eastAsia="en-US"/>
+          <w:lang w:eastAsia="en-US"/>
           <w14:ligatures w14:val="standardContextual"/>
         </w:rPr>
         <w:tab/>
@@ -1843,13 +1842,15 @@
         <w:autoSpaceDN w:val="0"/>
         <w:adjustRightInd w:val="0"/>
         <w:spacing w:before="0" w:beforeAutospacing="0" w:after="0" w:afterAutospacing="0"/>
-        <w:jc w:val="left"/>
       </w:pPr>
       <w:r>
         <w:t>El problema 2</w:t>
       </w:r>
       <w:r>
-        <w:t xml:space="preserve"> se soluciona gracias a uno de los tutoriales que comenté anteriormente.</w:t>
+        <w:t xml:space="preserve"> se soluciona gracias a uno de los tutoriales que comenté anteriormente</w:t>
+      </w:r>
+      <w:r>
+        <w:t>, en el que enseñan a crear y modificar mensajes MIDI.</w:t>
       </w:r>
       <w:r>
         <w:t xml:space="preserve"> Utilizo las variables </w:t>
@@ -1857,13 +1858,13 @@
       <w:r>
         <w:rPr>
           <w:rFonts w:ascii="Cascadia Mono" w:eastAsiaTheme="minorHAnsi" w:hAnsi="Cascadia Mono" w:cs="Cascadia Mono"/>
-          <w:color w:val="0000FF"/>
+          <w:color w:val="000000"/>
           <w:sz w:val="19"/>
           <w:szCs w:val="19"/>
           <w:lang w:eastAsia="en-US"/>
           <w14:ligatures w14:val="standardContextual"/>
         </w:rPr>
-        <w:t>float</w:t>
+        <w:t xml:space="preserve">beat, </w:t>
       </w:r>
       <w:r>
         <w:rPr>
@@ -1874,32 +1875,16 @@
           <w:lang w:eastAsia="en-US"/>
           <w14:ligatures w14:val="standardContextual"/>
         </w:rPr>
-        <w:t xml:space="preserve"> beat</w:t>
-      </w:r>
-      <w:r>
-        <w:rPr>
-          <w:rFonts w:ascii="Cascadia Mono" w:eastAsiaTheme="minorHAnsi" w:hAnsi="Cascadia Mono" w:cs="Cascadia Mono"/>
-          <w:color w:val="000000"/>
-          <w:sz w:val="19"/>
-          <w:szCs w:val="19"/>
-          <w:lang w:eastAsia="en-US"/>
-          <w14:ligatures w14:val="standardContextual"/>
-        </w:rPr>
-        <w:t xml:space="preserve">, </w:t>
-      </w:r>
-      <w:r>
-        <w:rPr>
-          <w:rFonts w:ascii="Cascadia Mono" w:eastAsiaTheme="minorHAnsi" w:hAnsi="Cascadia Mono" w:cs="Cascadia Mono"/>
-          <w:color w:val="000000"/>
-          <w:sz w:val="19"/>
-          <w:szCs w:val="19"/>
-          <w:lang w:eastAsia="en-US"/>
-          <w14:ligatures w14:val="standardContextual"/>
-        </w:rPr>
-        <w:t>beatsPerSecond</w:t>
-      </w:r>
-      <w:r>
-        <w:t xml:space="preserve"> para marcar el tiempo, que se actualizan con cada tick (60 Hz) y se utilizan en cada procesamiento de bloque</w:t>
+        <w:t>channel, pitch, velocity</w:t>
+      </w:r>
+      <w:r>
+        <w:t xml:space="preserve"> para marcar el tiempo</w:t>
+      </w:r>
+      <w:r>
+        <w:t xml:space="preserve"> y generar la nota correspondiente</w:t>
+      </w:r>
+      <w:r>
+        <w:t>, que se actualizan con cada tick (60 Hz) y se utilizan en cada procesamiento de bloque</w:t>
       </w:r>
       <w:r>
         <w:t xml:space="preserve"> (</w:t>
@@ -2221,18 +2206,7 @@
           <w:lang w:val="en-GB" w:eastAsia="en-US"/>
           <w14:ligatures w14:val="standardContextual"/>
         </w:rPr>
-        <w:t>//</w:t>
-      </w:r>
-      <w:r>
-        <w:rPr>
-          <w:rFonts w:ascii="Cascadia Mono" w:eastAsiaTheme="minorHAnsi" w:hAnsi="Cascadia Mono" w:cs="Cascadia Mono"/>
-          <w:color w:val="008000"/>
-          <w:sz w:val="19"/>
-          <w:szCs w:val="19"/>
-          <w:lang w:val="en-GB" w:eastAsia="en-US"/>
-          <w14:ligatures w14:val="standardContextual"/>
-        </w:rPr>
-        <w:t>…</w:t>
+        <w:t>//…</w:t>
       </w:r>
     </w:p>
     <w:p>
@@ -2760,6 +2734,7 @@
           <w:lang w:val="en-GB" w:eastAsia="en-US"/>
           <w14:ligatures w14:val="standardContextual"/>
         </w:rPr>
+        <w:lastRenderedPageBreak/>
         <w:tab/>
       </w:r>
       <w:r>
@@ -2808,7 +2783,6 @@
     </w:p>
     <w:p>
       <w:r>
-        <w:lastRenderedPageBreak/>
         <w:t xml:space="preserve">Al probar el plugin en </w:t>
       </w:r>
       <w:r>
@@ -2823,7 +2797,16 @@
     </w:p>
     <w:p>
       <w:r>
-        <w:t>Lo único que le falta ahora para ser un plugin de verdad, sería funcionar al compás del DAW, es decir, sólo siempre que se esté reproduciendo y siempre de la misma forma en todas las reproducciones. Ahora mismo, el plugin manda mensajes independientemente del estado del DAW.</w:t>
+        <w:t>Me gustaría que el plugin</w:t>
+      </w:r>
+      <w:r>
+        <w:t xml:space="preserve"> funcionar</w:t>
+      </w:r>
+      <w:r>
+        <w:t>a</w:t>
+      </w:r>
+      <w:r>
+        <w:t xml:space="preserve"> al compás del DAW, es decir, sólo siempre que se esté reproduciendo y siempre de la misma forma en todas las reproducciones. Ahora mismo, el plugin manda mensajes independientemente del estado del DAW.</w:t>
       </w:r>
       <w:r>
         <w:t xml:space="preserve"> La solución que se me ocurre es que mi variable </w:t>
@@ -2840,10 +2823,7 @@
         <w:t>beat</w:t>
       </w:r>
       <w:r>
-        <w:t xml:space="preserve"> </w:t>
-      </w:r>
-      <w:r>
-        <w:t>venga dada por el DAW.</w:t>
+        <w:t xml:space="preserve"> venga dada por el DAW.</w:t>
       </w:r>
       <w:r>
         <w:t xml:space="preserve"> Ya no necesito ni saber los BPM.</w:t>
@@ -2924,17 +2904,17 @@
           <w:color w:val="000000"/>
           <w:sz w:val="19"/>
           <w:szCs w:val="19"/>
-          <w:lang w:eastAsia="en-US"/>
-          <w14:ligatures w14:val="standardContextual"/>
-        </w:rPr>
-      </w:pPr>
-      <w:r>
-        <w:rPr>
-          <w:rFonts w:ascii="Cascadia Mono" w:eastAsiaTheme="minorHAnsi" w:hAnsi="Cascadia Mono" w:cs="Cascadia Mono"/>
-          <w:color w:val="000000"/>
-          <w:sz w:val="19"/>
-          <w:szCs w:val="19"/>
-          <w:lang w:eastAsia="en-US"/>
+          <w:lang w:val="en-GB" w:eastAsia="en-US"/>
+          <w14:ligatures w14:val="standardContextual"/>
+        </w:rPr>
+      </w:pPr>
+      <w:r>
+        <w:rPr>
+          <w:rFonts w:ascii="Cascadia Mono" w:eastAsiaTheme="minorHAnsi" w:hAnsi="Cascadia Mono" w:cs="Cascadia Mono"/>
+          <w:color w:val="000000"/>
+          <w:sz w:val="19"/>
+          <w:szCs w:val="19"/>
+          <w:lang w:val="en-GB" w:eastAsia="en-US"/>
           <w14:ligatures w14:val="standardContextual"/>
         </w:rPr>
         <w:t>{</w:t>
@@ -2953,17 +2933,17 @@
           <w:color w:val="000000"/>
           <w:sz w:val="19"/>
           <w:szCs w:val="19"/>
-          <w:lang w:eastAsia="en-US"/>
-          <w14:ligatures w14:val="standardContextual"/>
-        </w:rPr>
-      </w:pPr>
-      <w:r>
-        <w:rPr>
-          <w:rFonts w:ascii="Cascadia Mono" w:eastAsiaTheme="minorHAnsi" w:hAnsi="Cascadia Mono" w:cs="Cascadia Mono"/>
-          <w:color w:val="000000"/>
-          <w:sz w:val="19"/>
-          <w:szCs w:val="19"/>
-          <w:lang w:eastAsia="en-US"/>
+          <w:lang w:val="en-GB" w:eastAsia="en-US"/>
+          <w14:ligatures w14:val="standardContextual"/>
+        </w:rPr>
+      </w:pPr>
+      <w:r>
+        <w:rPr>
+          <w:rFonts w:ascii="Cascadia Mono" w:eastAsiaTheme="minorHAnsi" w:hAnsi="Cascadia Mono" w:cs="Cascadia Mono"/>
+          <w:color w:val="000000"/>
+          <w:sz w:val="19"/>
+          <w:szCs w:val="19"/>
+          <w:lang w:val="en-GB" w:eastAsia="en-US"/>
           <w14:ligatures w14:val="standardContextual"/>
         </w:rPr>
         <w:t xml:space="preserve">    </w:t>
@@ -2974,7 +2954,7 @@
           <w:color w:val="008000"/>
           <w:sz w:val="19"/>
           <w:szCs w:val="19"/>
-          <w:lang w:eastAsia="en-US"/>
+          <w:lang w:val="en-GB" w:eastAsia="en-US"/>
           <w14:ligatures w14:val="standardContextual"/>
         </w:rPr>
         <w:t>//Acceder al tiempo del DAW</w:t>
@@ -3003,7 +2983,7 @@
           <w:color w:val="000000"/>
           <w:sz w:val="19"/>
           <w:szCs w:val="19"/>
-          <w:lang w:eastAsia="en-US"/>
+          <w:lang w:val="en-GB" w:eastAsia="en-US"/>
           <w14:ligatures w14:val="standardContextual"/>
         </w:rPr>
         <w:t xml:space="preserve">    </w:t>
@@ -3423,20 +3403,31 @@
           <w:color w:val="000000"/>
           <w:sz w:val="19"/>
           <w:szCs w:val="19"/>
-          <w:lang w:val="en-GB" w:eastAsia="en-US"/>
-          <w14:ligatures w14:val="standardContextual"/>
-        </w:rPr>
-      </w:pPr>
-      <w:r>
-        <w:rPr>
-          <w:rFonts w:ascii="Cascadia Mono" w:eastAsiaTheme="minorHAnsi" w:hAnsi="Cascadia Mono" w:cs="Cascadia Mono"/>
-          <w:color w:val="000000"/>
-          <w:sz w:val="19"/>
-          <w:szCs w:val="19"/>
-          <w:lang w:val="en-GB" w:eastAsia="en-US"/>
-          <w14:ligatures w14:val="standardContextual"/>
-        </w:rPr>
-        <w:t xml:space="preserve">                beat = </w:t>
+          <w:lang w:eastAsia="en-US"/>
+          <w14:ligatures w14:val="standardContextual"/>
+        </w:rPr>
+      </w:pPr>
+      <w:r>
+        <w:rPr>
+          <w:rFonts w:ascii="Cascadia Mono" w:eastAsiaTheme="minorHAnsi" w:hAnsi="Cascadia Mono" w:cs="Cascadia Mono"/>
+          <w:color w:val="000000"/>
+          <w:sz w:val="19"/>
+          <w:szCs w:val="19"/>
+          <w:lang w:val="en-GB" w:eastAsia="en-US"/>
+          <w14:ligatures w14:val="standardContextual"/>
+        </w:rPr>
+        <w:t xml:space="preserve">                </w:t>
+      </w:r>
+      <w:r>
+        <w:rPr>
+          <w:rFonts w:ascii="Cascadia Mono" w:eastAsiaTheme="minorHAnsi" w:hAnsi="Cascadia Mono" w:cs="Cascadia Mono"/>
+          <w:color w:val="000000"/>
+          <w:sz w:val="19"/>
+          <w:szCs w:val="19"/>
+          <w:lang w:eastAsia="en-US"/>
+          <w14:ligatures w14:val="standardContextual"/>
+        </w:rPr>
+        <w:t xml:space="preserve">beat = </w:t>
       </w:r>
       <w:r>
         <w:rPr>
@@ -3444,7 +3435,7 @@
           <w:color w:val="008080"/>
           <w:sz w:val="19"/>
           <w:szCs w:val="19"/>
-          <w:lang w:val="en-GB" w:eastAsia="en-US"/>
+          <w:lang w:eastAsia="en-US"/>
           <w14:ligatures w14:val="standardContextual"/>
         </w:rPr>
         <w:t>*</w:t>
@@ -3455,7 +3446,7 @@
           <w:color w:val="000000"/>
           <w:sz w:val="19"/>
           <w:szCs w:val="19"/>
-          <w:lang w:val="en-GB" w:eastAsia="en-US"/>
+          <w:lang w:eastAsia="en-US"/>
           <w14:ligatures w14:val="standardContextual"/>
         </w:rPr>
         <w:t>playPositionInQuarterNotes;</w:t>
@@ -3474,17 +3465,17 @@
           <w:color w:val="000000"/>
           <w:sz w:val="19"/>
           <w:szCs w:val="19"/>
-          <w:lang w:val="en-GB" w:eastAsia="en-US"/>
-          <w14:ligatures w14:val="standardContextual"/>
-        </w:rPr>
-      </w:pPr>
-      <w:r>
-        <w:rPr>
-          <w:rFonts w:ascii="Cascadia Mono" w:eastAsiaTheme="minorHAnsi" w:hAnsi="Cascadia Mono" w:cs="Cascadia Mono"/>
-          <w:color w:val="000000"/>
-          <w:sz w:val="19"/>
-          <w:szCs w:val="19"/>
-          <w:lang w:val="en-GB" w:eastAsia="en-US"/>
+          <w:lang w:eastAsia="en-US"/>
+          <w14:ligatures w14:val="standardContextual"/>
+        </w:rPr>
+      </w:pPr>
+      <w:r>
+        <w:rPr>
+          <w:rFonts w:ascii="Cascadia Mono" w:eastAsiaTheme="minorHAnsi" w:hAnsi="Cascadia Mono" w:cs="Cascadia Mono"/>
+          <w:color w:val="000000"/>
+          <w:sz w:val="19"/>
+          <w:szCs w:val="19"/>
+          <w:lang w:eastAsia="en-US"/>
           <w14:ligatures w14:val="standardContextual"/>
         </w:rPr>
         <w:t xml:space="preserve">        }</w:t>
@@ -3503,17 +3494,17 @@
           <w:color w:val="000000"/>
           <w:sz w:val="19"/>
           <w:szCs w:val="19"/>
-          <w:lang w:val="en-GB" w:eastAsia="en-US"/>
-          <w14:ligatures w14:val="standardContextual"/>
-        </w:rPr>
-      </w:pPr>
-      <w:r>
-        <w:rPr>
-          <w:rFonts w:ascii="Cascadia Mono" w:eastAsiaTheme="minorHAnsi" w:hAnsi="Cascadia Mono" w:cs="Cascadia Mono"/>
-          <w:color w:val="000000"/>
-          <w:sz w:val="19"/>
-          <w:szCs w:val="19"/>
-          <w:lang w:val="en-GB" w:eastAsia="en-US"/>
+          <w:lang w:eastAsia="en-US"/>
+          <w14:ligatures w14:val="standardContextual"/>
+        </w:rPr>
+      </w:pPr>
+      <w:r>
+        <w:rPr>
+          <w:rFonts w:ascii="Cascadia Mono" w:eastAsiaTheme="minorHAnsi" w:hAnsi="Cascadia Mono" w:cs="Cascadia Mono"/>
+          <w:color w:val="000000"/>
+          <w:sz w:val="19"/>
+          <w:szCs w:val="19"/>
+          <w:lang w:eastAsia="en-US"/>
           <w14:ligatures w14:val="standardContextual"/>
         </w:rPr>
         <w:t xml:space="preserve">    }</w:t>
@@ -3526,10 +3517,92 @@
           <w:color w:val="000000"/>
           <w:sz w:val="19"/>
           <w:szCs w:val="19"/>
-          <w:lang w:val="en-GB" w:eastAsia="en-US"/>
+          <w:lang w:eastAsia="en-US"/>
           <w14:ligatures w14:val="standardContextual"/>
         </w:rPr>
         <w:t>}</w:t>
+      </w:r>
+    </w:p>
+    <w:p>
+      <w:r>
+        <w:t>Lo único que le falta ahora para ser un plugin de verdad,</w:t>
+      </w:r>
+      <w:r>
+        <w:t xml:space="preserve"> es que el estado del plugin se mantenga entre sesiones.</w:t>
+      </w:r>
+      <w:r>
+        <w:t xml:space="preserve"> Para hacer esto, es necesario crear parámetros de forma que el DAW pueda guardar su estado y cargarlo más adelante. Estos parámetros se gestionan gracias a la clase </w:t>
+      </w:r>
+      <w:r>
+        <w:rPr>
+          <w:rFonts w:ascii="Cascadia Mono" w:eastAsiaTheme="minorHAnsi" w:hAnsi="Cascadia Mono" w:cs="Cascadia Mono"/>
+          <w:color w:val="2B91AF"/>
+          <w:sz w:val="19"/>
+          <w:szCs w:val="19"/>
+          <w:lang w:eastAsia="en-US"/>
+          <w14:ligatures w14:val="standardContextual"/>
+        </w:rPr>
+        <w:t>AudioProcessorValueTreeState</w:t>
+      </w:r>
+      <w:r>
+        <w:t xml:space="preserve">. He tenido que refactorizar mis variables para cambiarlas por parámetros, y vincularlas con su botón o control deslizante correspondiente, según </w:t>
+      </w:r>
+      <w:hyperlink r:id="rId24" w:history="1">
+        <w:r>
+          <w:rPr>
+            <w:rStyle w:val="Hipervnculo"/>
+          </w:rPr>
+          <w:t>este ejemplo</w:t>
+        </w:r>
+      </w:hyperlink>
+      <w:r>
+        <w:t>. Automáticamente, esto permite guardar el estado del plugin y cargarlo, hacer Ctrl + Z, e incluso automatizar los valores desde el DAW.</w:t>
+      </w:r>
+    </w:p>
+    <w:p>
+      <w:r>
+        <w:lastRenderedPageBreak/>
+        <w:drawing>
+          <wp:inline distT="0" distB="0" distL="0" distR="0" wp14:anchorId="3787263B" wp14:editId="71A66F00">
+            <wp:extent cx="5400040" cy="4321810"/>
+            <wp:effectExtent l="0" t="0" r="0" b="2540"/>
+            <wp:docPr id="675930823" name="Imagen 1" descr="Interfaz de usuario gráfica&#10;&#10;Descripción generada automáticamente con confianza media"/>
+            <wp:cNvGraphicFramePr>
+              <a:graphicFrameLocks xmlns:a="http://schemas.openxmlformats.org/drawingml/2006/main" noChangeAspect="1"/>
+            </wp:cNvGraphicFramePr>
+            <a:graphic xmlns:a="http://schemas.openxmlformats.org/drawingml/2006/main">
+              <a:graphicData uri="http://schemas.openxmlformats.org/drawingml/2006/picture">
+                <pic:pic xmlns:pic="http://schemas.openxmlformats.org/drawingml/2006/picture">
+                  <pic:nvPicPr>
+                    <pic:cNvPr id="675930823" name="Imagen 1" descr="Interfaz de usuario gráfica&#10;&#10;Descripción generada automáticamente con confianza media"/>
+                    <pic:cNvPicPr/>
+                  </pic:nvPicPr>
+                  <pic:blipFill>
+                    <a:blip r:embed="rId25">
+                      <a:extLst>
+                        <a:ext uri="{28A0092B-C50C-407E-A947-70E740481C1C}">
+                          <a14:useLocalDpi xmlns:a14="http://schemas.microsoft.com/office/drawing/2010/main" val="0"/>
+                        </a:ext>
+                      </a:extLst>
+                    </a:blip>
+                    <a:stretch>
+                      <a:fillRect/>
+                    </a:stretch>
+                  </pic:blipFill>
+                  <pic:spPr>
+                    <a:xfrm>
+                      <a:off x="0" y="0"/>
+                      <a:ext cx="5400040" cy="4321810"/>
+                    </a:xfrm>
+                    <a:prstGeom prst="rect">
+                      <a:avLst/>
+                    </a:prstGeom>
+                  </pic:spPr>
+                </pic:pic>
+              </a:graphicData>
+            </a:graphic>
+          </wp:inline>
+        </w:drawing>
       </w:r>
     </w:p>
     <w:p>

</xml_diff>